<commit_message>
Inclusão Modelo de Negócios
</commit_message>
<xml_diff>
--- a/Doc Req - Sistema para Venda de Consórcios.docx
+++ b/Doc Req - Sistema para Venda de Consórcios.docx
@@ -21,6 +21,8 @@
           <w:szCs w:val="32"/>
         </w:rPr>
       </w:pPr>
+      <w:bookmarkStart w:id="0" w:name="_GoBack"/>
+      <w:bookmarkEnd w:id="0"/>
       <w:r>
         <w:rPr>
           <w:b/>
@@ -275,25 +277,7 @@
         <w:t>vendedores de consórcio</w:t>
       </w:r>
       <w:r>
-        <w:t xml:space="preserve">, com os seguintes atributos: código do </w:t>
-      </w:r>
-      <w:r>
-        <w:t>vendedor</w:t>
-      </w:r>
-      <w:r>
-        <w:t xml:space="preserve">, </w:t>
-      </w:r>
-      <w:r>
-        <w:t>nome</w:t>
-      </w:r>
-      <w:r>
-        <w:t xml:space="preserve">, </w:t>
-      </w:r>
-      <w:r>
-        <w:t>código da subdivisão do ponto de venda</w:t>
-      </w:r>
-      <w:r>
-        <w:t>.</w:t>
+        <w:t>, com os seguintes atributos: código do vendedor, nome, código da subdivisão do ponto de venda.</w:t>
       </w:r>
     </w:p>
     <w:p>
@@ -779,8 +763,6 @@
           <w:b/>
         </w:rPr>
       </w:pPr>
-      <w:bookmarkStart w:id="0" w:name="_GoBack"/>
-      <w:bookmarkEnd w:id="0"/>
     </w:p>
     <w:p>
       <w:pPr>
@@ -928,13 +910,7 @@
         <w:jc w:val="both"/>
       </w:pPr>
       <w:r>
-        <w:t xml:space="preserve">O sistema deve </w:t>
-      </w:r>
-      <w:r>
-        <w:t>simples e de fácil compreensão pelos usuários, sem que precise de mais que 1 hora de treinamento</w:t>
-      </w:r>
-      <w:r>
-        <w:t>.</w:t>
+        <w:t>O sistema deve simples e de fácil compreensão pelos usuários, sem que precise de mais que 1 hora de treinamento.</w:t>
       </w:r>
     </w:p>
     <w:p>
@@ -1702,7 +1678,23 @@
         <w:sz w:val="18"/>
         <w:szCs w:val="18"/>
       </w:rPr>
+      <w:t xml:space="preserve">UFMS - FACOM – Grupo 8 – </w:t>
+    </w:r>
+    <w:r>
+      <w:rPr>
+        <w:i/>
+        <w:sz w:val="18"/>
+        <w:szCs w:val="18"/>
+      </w:rPr>
       <w:t>Acadêmicos</w:t>
+    </w:r>
+    <w:r>
+      <w:rPr>
+        <w:i/>
+        <w:sz w:val="18"/>
+        <w:szCs w:val="18"/>
+      </w:rPr>
+      <w:t>:</w:t>
     </w:r>
     <w:r>
       <w:rPr>

</xml_diff>